<commit_message>
Cambio de cronograma de residencias
</commit_message>
<xml_diff>
--- a/public/documents/content/vinculacion/residencias/cronograma.docx
+++ b/public/documents/content/vinculacion/residencias/cronograma.docx
@@ -44,7 +44,15 @@
           <w:color w:val="333333"/>
           <w:sz w:val="24"/>
         </w:rPr>
-        <w:t>DIVISIÓN DE INGENIERIA EN SISTEMAS COMPUTACIONALES</w:t>
+        <w:t xml:space="preserve">DIVISIÓN DE INGENIERIA EN </w:t>
+      </w:r>
+      <w:r>
+        <w:rPr>
+          <w:rFonts w:ascii="Arial" w:hAnsi="Arial" w:cs="Arial"/>
+          <w:color w:val="333333"/>
+          <w:sz w:val="24"/>
+        </w:rPr>
+        <w:t>___________________________________________________</w:t>
       </w:r>
     </w:p>
     <w:p>
@@ -527,7 +535,147 @@
                 <w:sz w:val="18"/>
                 <w:szCs w:val="22"/>
               </w:rPr>
-              <w:t>del      de          del 2021 al     de              del 2021</w:t>
+              <w:t>D</w:t>
+            </w:r>
+            <w:r>
+              <w:rPr>
+                <w:rFonts w:ascii="Arial" w:hAnsi="Arial" w:cs="Arial"/>
+                <w:bCs/>
+                <w:color w:val="333333"/>
+                <w:sz w:val="18"/>
+                <w:szCs w:val="22"/>
+              </w:rPr>
+              <w:t>el</w:t>
+            </w:r>
+            <w:r>
+              <w:rPr>
+                <w:rFonts w:ascii="Arial" w:hAnsi="Arial" w:cs="Arial"/>
+                <w:bCs/>
+                <w:color w:val="333333"/>
+                <w:sz w:val="18"/>
+                <w:szCs w:val="22"/>
+              </w:rPr>
+              <w:t xml:space="preserve">  _____</w:t>
+            </w:r>
+            <w:r>
+              <w:rPr>
+                <w:rFonts w:ascii="Arial" w:hAnsi="Arial" w:cs="Arial"/>
+                <w:bCs/>
+                <w:color w:val="333333"/>
+                <w:sz w:val="18"/>
+                <w:szCs w:val="22"/>
+              </w:rPr>
+              <w:t xml:space="preserve">  de</w:t>
+            </w:r>
+            <w:r>
+              <w:rPr>
+                <w:rFonts w:ascii="Arial" w:hAnsi="Arial" w:cs="Arial"/>
+                <w:bCs/>
+                <w:color w:val="333333"/>
+                <w:sz w:val="18"/>
+                <w:szCs w:val="22"/>
+              </w:rPr>
+              <w:t xml:space="preserve"> _____</w:t>
+            </w:r>
+            <w:r>
+              <w:rPr>
+                <w:rFonts w:ascii="Arial" w:hAnsi="Arial" w:cs="Arial"/>
+                <w:bCs/>
+                <w:color w:val="333333"/>
+                <w:sz w:val="18"/>
+                <w:szCs w:val="22"/>
+              </w:rPr>
+              <w:t xml:space="preserve"> del</w:t>
+            </w:r>
+            <w:r>
+              <w:rPr>
+                <w:rFonts w:ascii="Arial" w:hAnsi="Arial" w:cs="Arial"/>
+                <w:bCs/>
+                <w:color w:val="333333"/>
+                <w:sz w:val="18"/>
+                <w:szCs w:val="22"/>
+              </w:rPr>
+              <w:t>_____</w:t>
+            </w:r>
+            <w:r>
+              <w:rPr>
+                <w:rFonts w:ascii="Arial" w:hAnsi="Arial" w:cs="Arial"/>
+                <w:bCs/>
+                <w:color w:val="333333"/>
+                <w:sz w:val="18"/>
+                <w:szCs w:val="22"/>
+              </w:rPr>
+              <w:t xml:space="preserve"> al </w:t>
+            </w:r>
+            <w:r>
+              <w:rPr>
+                <w:rFonts w:ascii="Arial" w:hAnsi="Arial" w:cs="Arial"/>
+                <w:bCs/>
+                <w:color w:val="333333"/>
+                <w:sz w:val="18"/>
+                <w:szCs w:val="22"/>
+              </w:rPr>
+              <w:t xml:space="preserve"> _____</w:t>
+            </w:r>
+            <w:r>
+              <w:rPr>
+                <w:rFonts w:ascii="Arial" w:hAnsi="Arial" w:cs="Arial"/>
+                <w:bCs/>
+                <w:color w:val="333333"/>
+                <w:sz w:val="18"/>
+                <w:szCs w:val="22"/>
+              </w:rPr>
+              <w:t xml:space="preserve">    de </w:t>
+            </w:r>
+            <w:r>
+              <w:rPr>
+                <w:rFonts w:ascii="Arial" w:hAnsi="Arial" w:cs="Arial"/>
+                <w:bCs/>
+                <w:color w:val="333333"/>
+                <w:sz w:val="18"/>
+                <w:szCs w:val="22"/>
+              </w:rPr>
+              <w:t>_____</w:t>
+            </w:r>
+            <w:r>
+              <w:rPr>
+                <w:rFonts w:ascii="Arial" w:hAnsi="Arial" w:cs="Arial"/>
+                <w:bCs/>
+                <w:color w:val="333333"/>
+                <w:sz w:val="18"/>
+                <w:szCs w:val="22"/>
+              </w:rPr>
+              <w:t xml:space="preserve"> del</w:t>
+            </w:r>
+            <w:r>
+              <w:rPr>
+                <w:rFonts w:ascii="Arial" w:hAnsi="Arial" w:cs="Arial"/>
+                <w:bCs/>
+                <w:color w:val="333333"/>
+                <w:sz w:val="18"/>
+                <w:szCs w:val="22"/>
+              </w:rPr>
+              <w:t xml:space="preserve"> ______</w:t>
+            </w:r>
+            <w:r>
+              <w:rPr>
+                <w:rFonts w:ascii="Arial" w:hAnsi="Arial" w:cs="Arial"/>
+                <w:bCs/>
+                <w:color w:val="333333"/>
+                <w:sz w:val="18"/>
+                <w:szCs w:val="22"/>
+              </w:rPr>
+              <w:t xml:space="preserve"> </w:t>
+            </w:r>
+            <w:r>
+              <w:rPr>
+                <w:rFonts w:ascii="Arial" w:hAnsi="Arial" w:cs="Arial"/>
+                <w:bCs/>
+                <w:color w:val="333333"/>
+                <w:sz w:val="18"/>
+                <w:szCs w:val="22"/>
+              </w:rPr>
+              <w:t xml:space="preserve">      </w:t>
             </w:r>
           </w:p>
         </w:tc>
@@ -7726,7 +7874,29 @@
                 <w:sz w:val="18"/>
                 <w:szCs w:val="18"/>
               </w:rPr>
-              <w:t>Jefe(a) Div.</w:t>
+              <w:t xml:space="preserve">Jefe(a) </w:t>
+            </w:r>
+            <w:proofErr w:type="spellStart"/>
+            <w:r>
+              <w:rPr>
+                <w:rFonts w:ascii="Arial" w:hAnsi="Arial" w:cs="Arial"/>
+                <w:bCs/>
+                <w:color w:val="333333"/>
+                <w:sz w:val="18"/>
+                <w:szCs w:val="18"/>
+              </w:rPr>
+              <w:t>Div</w:t>
+            </w:r>
+            <w:proofErr w:type="spellEnd"/>
+            <w:r>
+              <w:rPr>
+                <w:rFonts w:ascii="Arial" w:hAnsi="Arial" w:cs="Arial"/>
+                <w:bCs/>
+                <w:color w:val="333333"/>
+                <w:sz w:val="18"/>
+                <w:szCs w:val="18"/>
+              </w:rPr>
+              <w:t>.</w:t>
             </w:r>
           </w:p>
         </w:tc>
@@ -8528,6 +8698,50 @@
     <w:lsdException w:name="Strong" w:qFormat="1"/>
     <w:lsdException w:name="Emphasis" w:qFormat="1"/>
     <w:lsdException w:name="Normal (Web)" w:uiPriority="99"/>
+    <w:lsdException w:name="Normal Table" w:semiHidden="1" w:unhideWhenUsed="1"/>
+    <w:lsdException w:name="Table Simple 1" w:semiHidden="1" w:unhideWhenUsed="1"/>
+    <w:lsdException w:name="Table Simple 2" w:semiHidden="1" w:unhideWhenUsed="1"/>
+    <w:lsdException w:name="Table Simple 3" w:semiHidden="1" w:unhideWhenUsed="1"/>
+    <w:lsdException w:name="Table Classic 1" w:semiHidden="1" w:unhideWhenUsed="1"/>
+    <w:lsdException w:name="Table Classic 2" w:semiHidden="1" w:unhideWhenUsed="1"/>
+    <w:lsdException w:name="Table Classic 3" w:semiHidden="1" w:unhideWhenUsed="1"/>
+    <w:lsdException w:name="Table Classic 4" w:semiHidden="1" w:unhideWhenUsed="1"/>
+    <w:lsdException w:name="Table Colorful 1" w:semiHidden="1" w:unhideWhenUsed="1"/>
+    <w:lsdException w:name="Table Colorful 2" w:semiHidden="1" w:unhideWhenUsed="1"/>
+    <w:lsdException w:name="Table Colorful 3" w:semiHidden="1" w:unhideWhenUsed="1"/>
+    <w:lsdException w:name="Table Columns 1" w:semiHidden="1" w:unhideWhenUsed="1"/>
+    <w:lsdException w:name="Table Columns 2" w:semiHidden="1" w:unhideWhenUsed="1"/>
+    <w:lsdException w:name="Table Columns 3" w:semiHidden="1" w:unhideWhenUsed="1"/>
+    <w:lsdException w:name="Table Columns 4" w:semiHidden="1" w:unhideWhenUsed="1"/>
+    <w:lsdException w:name="Table Columns 5" w:semiHidden="1" w:unhideWhenUsed="1"/>
+    <w:lsdException w:name="Table Grid 1" w:semiHidden="1" w:unhideWhenUsed="1"/>
+    <w:lsdException w:name="Table Grid 2" w:semiHidden="1" w:unhideWhenUsed="1"/>
+    <w:lsdException w:name="Table Grid 3" w:semiHidden="1" w:unhideWhenUsed="1"/>
+    <w:lsdException w:name="Table Grid 4" w:semiHidden="1" w:unhideWhenUsed="1"/>
+    <w:lsdException w:name="Table Grid 5" w:semiHidden="1" w:unhideWhenUsed="1"/>
+    <w:lsdException w:name="Table Grid 6" w:semiHidden="1" w:unhideWhenUsed="1"/>
+    <w:lsdException w:name="Table Grid 7" w:semiHidden="1" w:unhideWhenUsed="1"/>
+    <w:lsdException w:name="Table Grid 8" w:semiHidden="1" w:unhideWhenUsed="1"/>
+    <w:lsdException w:name="Table List 1" w:semiHidden="1" w:unhideWhenUsed="1"/>
+    <w:lsdException w:name="Table List 2" w:semiHidden="1" w:unhideWhenUsed="1"/>
+    <w:lsdException w:name="Table List 3" w:semiHidden="1" w:unhideWhenUsed="1"/>
+    <w:lsdException w:name="Table List 4" w:semiHidden="1" w:unhideWhenUsed="1"/>
+    <w:lsdException w:name="Table List 5" w:semiHidden="1" w:unhideWhenUsed="1"/>
+    <w:lsdException w:name="Table List 6" w:semiHidden="1" w:unhideWhenUsed="1"/>
+    <w:lsdException w:name="Table List 7" w:semiHidden="1" w:unhideWhenUsed="1"/>
+    <w:lsdException w:name="Table List 8" w:semiHidden="1" w:unhideWhenUsed="1"/>
+    <w:lsdException w:name="Table 3D effects 1" w:semiHidden="1" w:unhideWhenUsed="1"/>
+    <w:lsdException w:name="Table 3D effects 2" w:semiHidden="1" w:unhideWhenUsed="1"/>
+    <w:lsdException w:name="Table 3D effects 3" w:semiHidden="1" w:unhideWhenUsed="1"/>
+    <w:lsdException w:name="Table Contemporary" w:semiHidden="1" w:unhideWhenUsed="1"/>
+    <w:lsdException w:name="Table Elegant" w:semiHidden="1" w:unhideWhenUsed="1"/>
+    <w:lsdException w:name="Table Professional" w:semiHidden="1" w:unhideWhenUsed="1"/>
+    <w:lsdException w:name="Table Subtle 1" w:semiHidden="1" w:unhideWhenUsed="1"/>
+    <w:lsdException w:name="Table Subtle 2" w:semiHidden="1" w:unhideWhenUsed="1"/>
+    <w:lsdException w:name="Table Web 1" w:semiHidden="1" w:unhideWhenUsed="1"/>
+    <w:lsdException w:name="Table Web 2" w:semiHidden="1" w:unhideWhenUsed="1"/>
+    <w:lsdException w:name="Table Web 3" w:semiHidden="1" w:unhideWhenUsed="1"/>
+    <w:lsdException w:name="Table Theme" w:semiHidden="1" w:unhideWhenUsed="1"/>
     <w:lsdException w:name="Placeholder Text" w:semiHidden="1" w:uiPriority="99"/>
     <w:lsdException w:name="No Spacing" w:uiPriority="1" w:qFormat="1"/>
     <w:lsdException w:name="Light Shading" w:uiPriority="60"/>
@@ -8882,11 +9096,15 @@
   </w:style>
   <w:style w:type="character" w:default="1" w:styleId="Fuentedeprrafopredeter">
     <w:name w:val="Default Paragraph Font"/>
+    <w:uiPriority w:val="1"/>
     <w:semiHidden/>
+    <w:unhideWhenUsed/>
   </w:style>
   <w:style w:type="table" w:default="1" w:styleId="Tablanormal">
     <w:name w:val="Normal Table"/>
+    <w:uiPriority w:val="99"/>
     <w:semiHidden/>
+    <w:unhideWhenUsed/>
     <w:tblPr>
       <w:tblInd w:w="0" w:type="dxa"/>
       <w:tblCellMar>
@@ -8899,7 +9117,9 @@
   </w:style>
   <w:style w:type="numbering" w:default="1" w:styleId="Sinlista">
     <w:name w:val="No List"/>
+    <w:uiPriority w:val="99"/>
     <w:semiHidden/>
+    <w:unhideWhenUsed/>
   </w:style>
   <w:style w:type="paragraph" w:styleId="Encabezado">
     <w:name w:val="header"/>
@@ -8923,8 +9143,8 @@
       </w:tabs>
     </w:pPr>
   </w:style>
-  <w:style w:type="paragraph" w:customStyle="1" w:styleId="Header">
-    <w:name w:val="Header"/>
+  <w:style w:type="paragraph" w:customStyle="1" w:styleId="Encabezado1">
+    <w:name w:val="Encabezado1"/>
     <w:basedOn w:val="Normal"/>
     <w:pPr>
       <w:tabs>
@@ -8964,7 +9184,7 @@
       <w:lang w:val="es-ES"/>
     </w:rPr>
   </w:style>
-  <w:style w:type="paragraph" w:styleId="Epgrafe">
+  <w:style w:type="paragraph" w:customStyle="1" w:styleId="Epgrafe">
     <w:name w:val="Epígrafe"/>
     <w:basedOn w:val="Normal"/>
     <w:next w:val="Normal"/>
@@ -9499,6 +9719,10 @@
 </file>
 
 <file path=customXml/item1.xml><?xml version="1.0" encoding="utf-8"?>
+<b:Sources xmlns:b="http://schemas.openxmlformats.org/officeDocument/2006/bibliography" xmlns="http://schemas.openxmlformats.org/officeDocument/2006/bibliography" SelectedStyle="\APASixthEditionOfficeOnline.xsl" StyleName="APA" Version="6"/>
+</file>
+
+<file path=customXml/item2.xml><?xml version="1.0" encoding="utf-8"?>
 <ct:contentTypeSchema xmlns:ct="http://schemas.microsoft.com/office/2006/metadata/contentType" xmlns:ma="http://schemas.microsoft.com/office/2006/metadata/properties/metaAttributes" ct:_="" ma:_="" ma:contentTypeName="Documento" ma:contentTypeID="0x0101005E4E9A2837A85F4597BABF7D5BC02420" ma:contentTypeVersion="0" ma:contentTypeDescription="Crear nuevo documento." ma:contentTypeScope="" ma:versionID="4760db29d5c0b2ab06d3b017ad6d0094">
   <xsd:schema xmlns:xsd="http://www.w3.org/2001/XMLSchema" xmlns:xs="http://www.w3.org/2001/XMLSchema" xmlns:p="http://schemas.microsoft.com/office/2006/metadata/properties" targetNamespace="http://schemas.microsoft.com/office/2006/metadata/properties" ma:root="true" ma:fieldsID="fac54bfb05098380ceb5c50dde9c991d">
     <xsd:element name="properties">
@@ -9612,11 +9836,17 @@
 </ct:contentTypeSchema>
 </file>
 
-<file path=customXml/item2.xml><?xml version="1.0" encoding="utf-8"?>
-<b:Sources xmlns:b="http://schemas.openxmlformats.org/officeDocument/2006/bibliography" xmlns="http://schemas.openxmlformats.org/officeDocument/2006/bibliography" SelectedStyle="\APASixthEditionOfficeOnline.xsl" StyleName="APA" Version="6"/>
+<file path=customXml/item3.xml><?xml version="1.0" encoding="utf-8"?>
+<p:properties xmlns:p="http://schemas.microsoft.com/office/2006/metadata/properties" xmlns:xsi="http://www.w3.org/2001/XMLSchema-instance" xmlns:pc="http://schemas.microsoft.com/office/infopath/2007/PartnerControls">
+  <documentManagement/>
+</p:properties>
 </file>
 
-<file path=customXml/item3.xml><?xml version="1.0" encoding="utf-8"?>
+<file path=customXml/item4.xml><?xml version="1.0" encoding="utf-8"?>
+<LongProperties xmlns="http://schemas.microsoft.com/office/2006/metadata/longProperties"/>
+</file>
+
+<file path=customXml/item5.xml><?xml version="1.0" encoding="utf-8"?>
 <?mso-contentType ?>
 <FormTemplates xmlns="http://schemas.microsoft.com/sharepoint/v3/contenttype/forms">
   <Display>DocumentLibraryForm</Display>
@@ -9625,17 +9855,15 @@
 </FormTemplates>
 </file>
 
-<file path=customXml/item4.xml><?xml version="1.0" encoding="utf-8"?>
-<LongProperties xmlns="http://schemas.microsoft.com/office/2006/metadata/longProperties"/>
+<file path=customXml/itemProps1.xml><?xml version="1.0" encoding="utf-8"?>
+<ds:datastoreItem xmlns:ds="http://schemas.openxmlformats.org/officeDocument/2006/customXml" ds:itemID="{6F3F3A8E-2B37-458A-B556-97BF69A0A0AE}">
+  <ds:schemaRefs>
+    <ds:schemaRef ds:uri="http://schemas.openxmlformats.org/officeDocument/2006/bibliography"/>
+  </ds:schemaRefs>
+</ds:datastoreItem>
 </file>
 
-<file path=customXml/item5.xml><?xml version="1.0" encoding="utf-8"?>
-<p:properties xmlns:p="http://schemas.microsoft.com/office/2006/metadata/properties" xmlns:xsi="http://www.w3.org/2001/XMLSchema-instance" xmlns:pc="http://schemas.microsoft.com/office/infopath/2007/PartnerControls">
-  <documentManagement/>
-</p:properties>
-</file>
-
-<file path=customXml/itemProps1.xml><?xml version="1.0" encoding="utf-8"?>
+<file path=customXml/itemProps2.xml><?xml version="1.0" encoding="utf-8"?>
 <ds:datastoreItem xmlns:ds="http://schemas.openxmlformats.org/officeDocument/2006/customXml" ds:itemID="{D154883A-9689-4E98-A4BD-844A48A2F002}">
   <ds:schemaRefs>
     <ds:schemaRef ds:uri="http://schemas.microsoft.com/office/2006/metadata/contentType"/>
@@ -9651,18 +9879,11 @@
 </ds:datastoreItem>
 </file>
 
-<file path=customXml/itemProps2.xml><?xml version="1.0" encoding="utf-8"?>
-<ds:datastoreItem xmlns:ds="http://schemas.openxmlformats.org/officeDocument/2006/customXml" ds:itemID="{6F3F3A8E-2B37-458A-B556-97BF69A0A0AE}">
+<file path=customXml/itemProps3.xml><?xml version="1.0" encoding="utf-8"?>
+<ds:datastoreItem xmlns:ds="http://schemas.openxmlformats.org/officeDocument/2006/customXml" ds:itemID="{4D5D6A72-5B77-419E-89E2-2B21D9A2B1C8}">
   <ds:schemaRefs>
-    <ds:schemaRef ds:uri="http://schemas.openxmlformats.org/officeDocument/2006/bibliography"/>
-  </ds:schemaRefs>
-</ds:datastoreItem>
-</file>
-
-<file path=customXml/itemProps3.xml><?xml version="1.0" encoding="utf-8"?>
-<ds:datastoreItem xmlns:ds="http://schemas.openxmlformats.org/officeDocument/2006/customXml" ds:itemID="{63D40EAA-2DF8-408F-AC81-E981E875594E}">
-  <ds:schemaRefs>
-    <ds:schemaRef ds:uri="http://schemas.microsoft.com/sharepoint/v3/contenttype/forms"/>
+    <ds:schemaRef ds:uri="http://schemas.microsoft.com/office/2006/metadata/properties"/>
+    <ds:schemaRef ds:uri="http://schemas.microsoft.com/office/infopath/2007/PartnerControls"/>
   </ds:schemaRefs>
 </ds:datastoreItem>
 </file>
@@ -9676,10 +9897,9 @@
 </file>
 
 <file path=customXml/itemProps5.xml><?xml version="1.0" encoding="utf-8"?>
-<ds:datastoreItem xmlns:ds="http://schemas.openxmlformats.org/officeDocument/2006/customXml" ds:itemID="{4D5D6A72-5B77-419E-89E2-2B21D9A2B1C8}">
+<ds:datastoreItem xmlns:ds="http://schemas.openxmlformats.org/officeDocument/2006/customXml" ds:itemID="{63D40EAA-2DF8-408F-AC81-E981E875594E}">
   <ds:schemaRefs>
-    <ds:schemaRef ds:uri="http://schemas.microsoft.com/office/2006/metadata/properties"/>
-    <ds:schemaRef ds:uri="http://schemas.microsoft.com/office/infopath/2007/PartnerControls"/>
+    <ds:schemaRef ds:uri="http://schemas.microsoft.com/sharepoint/v3/contenttype/forms"/>
   </ds:schemaRefs>
 </ds:datastoreItem>
 </file>
</xml_diff>